<commit_message>
update document with docker
</commit_message>
<xml_diff>
--- a/RetoBackend.docx
+++ b/RetoBackend.docx
@@ -3519,57 +3519,57 @@
           <w:sz w:val="20"/>
           <w:szCs w:val="20"/>
         </w:rPr>
+        <w:t xml:space="preserve">Desplegar en AWS, GCP o </w:t>
+      </w:r>
+      <w:proofErr w:type="spellStart"/>
+      <w:r>
+        <w:rPr>
+          <w:b/>
+          <w:bCs/>
+          <w:sz w:val="20"/>
+          <w:szCs w:val="20"/>
+        </w:rPr>
+        <w:t>algun</w:t>
+      </w:r>
+      <w:proofErr w:type="spellEnd"/>
+      <w:r>
+        <w:rPr>
+          <w:b/>
+          <w:bCs/>
+          <w:sz w:val="20"/>
+          <w:szCs w:val="20"/>
+        </w:rPr>
+        <w:t xml:space="preserve"> otro </w:t>
+      </w:r>
+      <w:proofErr w:type="spellStart"/>
+      <w:r>
+        <w:rPr>
+          <w:b/>
+          <w:bCs/>
+          <w:sz w:val="20"/>
+          <w:szCs w:val="20"/>
+        </w:rPr>
+        <w:t>cloud</w:t>
+      </w:r>
+      <w:proofErr w:type="spellEnd"/>
+    </w:p>
+    <w:p>
+      <w:pPr>
+        <w:rPr>
+          <w:b/>
+          <w:bCs/>
+          <w:sz w:val="20"/>
+          <w:szCs w:val="20"/>
+        </w:rPr>
+      </w:pPr>
+      <w:r>
+        <w:rPr>
+          <w:b/>
+          <w:bCs/>
+          <w:sz w:val="20"/>
+          <w:szCs w:val="20"/>
+        </w:rPr>
         <w:lastRenderedPageBreak/>
-        <w:t xml:space="preserve">Desplegar en AWS, GCP o </w:t>
-      </w:r>
-      <w:proofErr w:type="spellStart"/>
-      <w:r>
-        <w:rPr>
-          <w:b/>
-          <w:bCs/>
-          <w:sz w:val="20"/>
-          <w:szCs w:val="20"/>
-        </w:rPr>
-        <w:t>algun</w:t>
-      </w:r>
-      <w:proofErr w:type="spellEnd"/>
-      <w:r>
-        <w:rPr>
-          <w:b/>
-          <w:bCs/>
-          <w:sz w:val="20"/>
-          <w:szCs w:val="20"/>
-        </w:rPr>
-        <w:t xml:space="preserve"> otro </w:t>
-      </w:r>
-      <w:proofErr w:type="spellStart"/>
-      <w:r>
-        <w:rPr>
-          <w:b/>
-          <w:bCs/>
-          <w:sz w:val="20"/>
-          <w:szCs w:val="20"/>
-        </w:rPr>
-        <w:t>cloud</w:t>
-      </w:r>
-      <w:proofErr w:type="spellEnd"/>
-    </w:p>
-    <w:p>
-      <w:pPr>
-        <w:rPr>
-          <w:b/>
-          <w:bCs/>
-          <w:sz w:val="20"/>
-          <w:szCs w:val="20"/>
-        </w:rPr>
-      </w:pPr>
-      <w:r>
-        <w:rPr>
-          <w:b/>
-          <w:bCs/>
-          <w:sz w:val="20"/>
-          <w:szCs w:val="20"/>
-        </w:rPr>
         <w:t>Se desplegó en Azure</w:t>
       </w:r>
       <w:r>
@@ -4731,61 +4731,61 @@
           <w:sz w:val="20"/>
           <w:szCs w:val="20"/>
         </w:rPr>
+        <w:t>Utilizar integraci</w:t>
+      </w:r>
+      <w:r>
+        <w:rPr>
+          <w:b/>
+          <w:bCs/>
+          <w:sz w:val="20"/>
+          <w:szCs w:val="20"/>
+        </w:rPr>
+        <w:t>ó</w:t>
+      </w:r>
+      <w:r>
+        <w:rPr>
+          <w:b/>
+          <w:bCs/>
+          <w:sz w:val="20"/>
+          <w:szCs w:val="20"/>
+        </w:rPr>
+        <w:t>n continua</w:t>
+      </w:r>
+      <w:r>
+        <w:rPr>
+          <w:b/>
+          <w:bCs/>
+          <w:sz w:val="20"/>
+          <w:szCs w:val="20"/>
+        </w:rPr>
+        <w:t xml:space="preserve"> – Azure Dev </w:t>
+      </w:r>
+      <w:proofErr w:type="spellStart"/>
+      <w:r>
+        <w:rPr>
+          <w:b/>
+          <w:bCs/>
+          <w:sz w:val="20"/>
+          <w:szCs w:val="20"/>
+        </w:rPr>
+        <w:t>Ops</w:t>
+      </w:r>
+      <w:proofErr w:type="spellEnd"/>
+    </w:p>
+    <w:p>
+      <w:pPr>
+        <w:rPr>
+          <w:b/>
+          <w:bCs/>
+          <w:sz w:val="20"/>
+          <w:szCs w:val="20"/>
+        </w:rPr>
+      </w:pPr>
+      <w:r>
+        <w:rPr>
+          <w:noProof/>
+        </w:rPr>
         <w:lastRenderedPageBreak/>
-        <w:t>Utilizar integraci</w:t>
-      </w:r>
-      <w:r>
-        <w:rPr>
-          <w:b/>
-          <w:bCs/>
-          <w:sz w:val="20"/>
-          <w:szCs w:val="20"/>
-        </w:rPr>
-        <w:t>ó</w:t>
-      </w:r>
-      <w:r>
-        <w:rPr>
-          <w:b/>
-          <w:bCs/>
-          <w:sz w:val="20"/>
-          <w:szCs w:val="20"/>
-        </w:rPr>
-        <w:t>n continua</w:t>
-      </w:r>
-      <w:r>
-        <w:rPr>
-          <w:b/>
-          <w:bCs/>
-          <w:sz w:val="20"/>
-          <w:szCs w:val="20"/>
-        </w:rPr>
-        <w:t xml:space="preserve"> – Azure Dev </w:t>
-      </w:r>
-      <w:proofErr w:type="spellStart"/>
-      <w:r>
-        <w:rPr>
-          <w:b/>
-          <w:bCs/>
-          <w:sz w:val="20"/>
-          <w:szCs w:val="20"/>
-        </w:rPr>
-        <w:t>Ops</w:t>
-      </w:r>
-      <w:proofErr w:type="spellEnd"/>
-    </w:p>
-    <w:p>
-      <w:pPr>
-        <w:rPr>
-          <w:b/>
-          <w:bCs/>
-          <w:sz w:val="20"/>
-          <w:szCs w:val="20"/>
-        </w:rPr>
-      </w:pPr>
-      <w:r>
-        <w:rPr>
-          <w:noProof/>
-        </w:rPr>
         <w:drawing>
           <wp:inline distT="0" distB="0" distL="0" distR="0" wp14:anchorId="1E2DC5F9" wp14:editId="1FC04650">
             <wp:extent cx="6391275" cy="3449955"/>
@@ -6142,6 +6142,236 @@
           <w:szCs w:val="20"/>
         </w:rPr>
       </w:pPr>
+      <w:r>
+        <w:rPr>
+          <w:noProof/>
+        </w:rPr>
+        <w:drawing>
+          <wp:inline distT="0" distB="0" distL="0" distR="0" wp14:anchorId="5D13F673" wp14:editId="0859FCF3">
+            <wp:extent cx="5967008" cy="3164619"/>
+            <wp:effectExtent l="114300" t="114300" r="110490" b="150495"/>
+            <wp:docPr id="59" name="Imagen 59"/>
+            <wp:cNvGraphicFramePr>
+              <a:graphicFrameLocks xmlns:a="http://schemas.openxmlformats.org/drawingml/2006/main" noChangeAspect="1"/>
+            </wp:cNvGraphicFramePr>
+            <a:graphic xmlns:a="http://schemas.openxmlformats.org/drawingml/2006/main">
+              <a:graphicData uri="http://schemas.openxmlformats.org/drawingml/2006/picture">
+                <pic:pic xmlns:pic="http://schemas.openxmlformats.org/drawingml/2006/picture">
+                  <pic:nvPicPr>
+                    <pic:cNvPr id="1" name=""/>
+                    <pic:cNvPicPr/>
+                  </pic:nvPicPr>
+                  <pic:blipFill>
+                    <a:blip r:embed="rId47"/>
+                    <a:stretch>
+                      <a:fillRect/>
+                    </a:stretch>
+                  </pic:blipFill>
+                  <pic:spPr>
+                    <a:xfrm>
+                      <a:off x="0" y="0"/>
+                      <a:ext cx="5975674" cy="3169215"/>
+                    </a:xfrm>
+                    <a:prstGeom prst="rect">
+                      <a:avLst/>
+                    </a:prstGeom>
+                    <a:solidFill>
+                      <a:srgbClr val="FFFFFF">
+                        <a:shade val="85000"/>
+                      </a:srgbClr>
+                    </a:solidFill>
+                    <a:ln w="88900" cap="sq">
+                      <a:solidFill>
+                        <a:srgbClr val="FFFFFF"/>
+                      </a:solidFill>
+                      <a:miter lim="800000"/>
+                    </a:ln>
+                    <a:effectLst>
+                      <a:outerShdw blurRad="55000" dist="18000" dir="5400000" algn="tl" rotWithShape="0">
+                        <a:srgbClr val="000000">
+                          <a:alpha val="40000"/>
+                        </a:srgbClr>
+                      </a:outerShdw>
+                    </a:effectLst>
+                    <a:scene3d>
+                      <a:camera prst="orthographicFront"/>
+                      <a:lightRig rig="twoPt" dir="t">
+                        <a:rot lat="0" lon="0" rev="7200000"/>
+                      </a:lightRig>
+                    </a:scene3d>
+                    <a:sp3d>
+                      <a:bevelT w="25400" h="19050"/>
+                      <a:contourClr>
+                        <a:srgbClr val="FFFFFF"/>
+                      </a:contourClr>
+                    </a:sp3d>
+                  </pic:spPr>
+                </pic:pic>
+              </a:graphicData>
+            </a:graphic>
+          </wp:inline>
+        </w:drawing>
+      </w:r>
+    </w:p>
+    <w:p>
+      <w:pPr>
+        <w:rPr>
+          <w:b/>
+          <w:bCs/>
+          <w:sz w:val="20"/>
+          <w:szCs w:val="20"/>
+        </w:rPr>
+      </w:pPr>
+      <w:r>
+        <w:rPr>
+          <w:noProof/>
+        </w:rPr>
+        <w:drawing>
+          <wp:inline distT="0" distB="0" distL="0" distR="0" wp14:anchorId="5042E1DD" wp14:editId="3A6075C0">
+            <wp:extent cx="6391275" cy="1617345"/>
+            <wp:effectExtent l="133350" t="114300" r="123825" b="173355"/>
+            <wp:docPr id="60" name="Imagen 60"/>
+            <wp:cNvGraphicFramePr>
+              <a:graphicFrameLocks xmlns:a="http://schemas.openxmlformats.org/drawingml/2006/main" noChangeAspect="1"/>
+            </wp:cNvGraphicFramePr>
+            <a:graphic xmlns:a="http://schemas.openxmlformats.org/drawingml/2006/main">
+              <a:graphicData uri="http://schemas.openxmlformats.org/drawingml/2006/picture">
+                <pic:pic xmlns:pic="http://schemas.openxmlformats.org/drawingml/2006/picture">
+                  <pic:nvPicPr>
+                    <pic:cNvPr id="1" name=""/>
+                    <pic:cNvPicPr/>
+                  </pic:nvPicPr>
+                  <pic:blipFill>
+                    <a:blip r:embed="rId48"/>
+                    <a:stretch>
+                      <a:fillRect/>
+                    </a:stretch>
+                  </pic:blipFill>
+                  <pic:spPr>
+                    <a:xfrm>
+                      <a:off x="0" y="0"/>
+                      <a:ext cx="6391275" cy="1617345"/>
+                    </a:xfrm>
+                    <a:prstGeom prst="rect">
+                      <a:avLst/>
+                    </a:prstGeom>
+                    <a:solidFill>
+                      <a:srgbClr val="FFFFFF">
+                        <a:shade val="85000"/>
+                      </a:srgbClr>
+                    </a:solidFill>
+                    <a:ln w="88900" cap="sq">
+                      <a:solidFill>
+                        <a:srgbClr val="FFFFFF"/>
+                      </a:solidFill>
+                      <a:miter lim="800000"/>
+                    </a:ln>
+                    <a:effectLst>
+                      <a:outerShdw blurRad="55000" dist="18000" dir="5400000" algn="tl" rotWithShape="0">
+                        <a:srgbClr val="000000">
+                          <a:alpha val="40000"/>
+                        </a:srgbClr>
+                      </a:outerShdw>
+                    </a:effectLst>
+                    <a:scene3d>
+                      <a:camera prst="orthographicFront"/>
+                      <a:lightRig rig="twoPt" dir="t">
+                        <a:rot lat="0" lon="0" rev="7200000"/>
+                      </a:lightRig>
+                    </a:scene3d>
+                    <a:sp3d>
+                      <a:bevelT w="25400" h="19050"/>
+                      <a:contourClr>
+                        <a:srgbClr val="FFFFFF"/>
+                      </a:contourClr>
+                    </a:sp3d>
+                  </pic:spPr>
+                </pic:pic>
+              </a:graphicData>
+            </a:graphic>
+          </wp:inline>
+        </w:drawing>
+      </w:r>
+    </w:p>
+    <w:p>
+      <w:pPr>
+        <w:rPr>
+          <w:b/>
+          <w:bCs/>
+          <w:sz w:val="20"/>
+          <w:szCs w:val="20"/>
+        </w:rPr>
+      </w:pPr>
+      <w:r>
+        <w:rPr>
+          <w:noProof/>
+        </w:rPr>
+        <w:drawing>
+          <wp:inline distT="0" distB="0" distL="0" distR="0" wp14:anchorId="1630AB0B" wp14:editId="0885037F">
+            <wp:extent cx="5770812" cy="3856382"/>
+            <wp:effectExtent l="133350" t="114300" r="154305" b="163195"/>
+            <wp:docPr id="61" name="Imagen 61"/>
+            <wp:cNvGraphicFramePr>
+              <a:graphicFrameLocks xmlns:a="http://schemas.openxmlformats.org/drawingml/2006/main" noChangeAspect="1"/>
+            </wp:cNvGraphicFramePr>
+            <a:graphic xmlns:a="http://schemas.openxmlformats.org/drawingml/2006/main">
+              <a:graphicData uri="http://schemas.openxmlformats.org/drawingml/2006/picture">
+                <pic:pic xmlns:pic="http://schemas.openxmlformats.org/drawingml/2006/picture">
+                  <pic:nvPicPr>
+                    <pic:cNvPr id="1" name=""/>
+                    <pic:cNvPicPr/>
+                  </pic:nvPicPr>
+                  <pic:blipFill>
+                    <a:blip r:embed="rId49"/>
+                    <a:stretch>
+                      <a:fillRect/>
+                    </a:stretch>
+                  </pic:blipFill>
+                  <pic:spPr>
+                    <a:xfrm>
+                      <a:off x="0" y="0"/>
+                      <a:ext cx="5779610" cy="3862261"/>
+                    </a:xfrm>
+                    <a:prstGeom prst="rect">
+                      <a:avLst/>
+                    </a:prstGeom>
+                    <a:solidFill>
+                      <a:srgbClr val="FFFFFF">
+                        <a:shade val="85000"/>
+                      </a:srgbClr>
+                    </a:solidFill>
+                    <a:ln w="88900" cap="sq">
+                      <a:solidFill>
+                        <a:srgbClr val="FFFFFF"/>
+                      </a:solidFill>
+                      <a:miter lim="800000"/>
+                    </a:ln>
+                    <a:effectLst>
+                      <a:outerShdw blurRad="55000" dist="18000" dir="5400000" algn="tl" rotWithShape="0">
+                        <a:srgbClr val="000000">
+                          <a:alpha val="40000"/>
+                        </a:srgbClr>
+                      </a:outerShdw>
+                    </a:effectLst>
+                    <a:scene3d>
+                      <a:camera prst="orthographicFront"/>
+                      <a:lightRig rig="twoPt" dir="t">
+                        <a:rot lat="0" lon="0" rev="7200000"/>
+                      </a:lightRig>
+                    </a:scene3d>
+                    <a:sp3d>
+                      <a:bevelT w="25400" h="19050"/>
+                      <a:contourClr>
+                        <a:srgbClr val="FFFFFF"/>
+                      </a:contourClr>
+                    </a:sp3d>
+                  </pic:spPr>
+                </pic:pic>
+              </a:graphicData>
+            </a:graphic>
+          </wp:inline>
+        </w:drawing>
+      </w:r>
     </w:p>
     <w:p>
       <w:pPr>
@@ -6163,10 +6393,1324 @@
           <w:szCs w:val="20"/>
         </w:rPr>
       </w:pPr>
+      <w:r>
+        <w:rPr>
+          <w:noProof/>
+        </w:rPr>
+        <w:lastRenderedPageBreak/>
+        <w:drawing>
+          <wp:inline distT="0" distB="0" distL="0" distR="0" wp14:anchorId="01AA8DA0" wp14:editId="41178103">
+            <wp:extent cx="6391275" cy="2385392"/>
+            <wp:effectExtent l="133350" t="114300" r="123825" b="167640"/>
+            <wp:docPr id="62" name="Imagen 62"/>
+            <wp:cNvGraphicFramePr>
+              <a:graphicFrameLocks xmlns:a="http://schemas.openxmlformats.org/drawingml/2006/main" noChangeAspect="1"/>
+            </wp:cNvGraphicFramePr>
+            <a:graphic xmlns:a="http://schemas.openxmlformats.org/drawingml/2006/main">
+              <a:graphicData uri="http://schemas.openxmlformats.org/drawingml/2006/picture">
+                <pic:pic xmlns:pic="http://schemas.openxmlformats.org/drawingml/2006/picture">
+                  <pic:nvPicPr>
+                    <pic:cNvPr id="1" name=""/>
+                    <pic:cNvPicPr/>
+                  </pic:nvPicPr>
+                  <pic:blipFill rotWithShape="1">
+                    <a:blip r:embed="rId50"/>
+                    <a:srcRect b="22864"/>
+                    <a:stretch/>
+                  </pic:blipFill>
+                  <pic:spPr bwMode="auto">
+                    <a:xfrm>
+                      <a:off x="0" y="0"/>
+                      <a:ext cx="6391275" cy="2385392"/>
+                    </a:xfrm>
+                    <a:prstGeom prst="rect">
+                      <a:avLst/>
+                    </a:prstGeom>
+                    <a:solidFill>
+                      <a:srgbClr val="FFFFFF">
+                        <a:shade val="85000"/>
+                      </a:srgbClr>
+                    </a:solidFill>
+                    <a:ln w="88900" cap="sq">
+                      <a:solidFill>
+                        <a:srgbClr val="FFFFFF"/>
+                      </a:solidFill>
+                      <a:miter lim="800000"/>
+                    </a:ln>
+                    <a:effectLst>
+                      <a:outerShdw blurRad="55000" dist="18000" dir="5400000" algn="tl" rotWithShape="0">
+                        <a:srgbClr val="000000">
+                          <a:alpha val="40000"/>
+                        </a:srgbClr>
+                      </a:outerShdw>
+                    </a:effectLst>
+                    <a:scene3d>
+                      <a:camera prst="orthographicFront"/>
+                      <a:lightRig rig="twoPt" dir="t">
+                        <a:rot lat="0" lon="0" rev="7200000"/>
+                      </a:lightRig>
+                    </a:scene3d>
+                    <a:sp3d>
+                      <a:bevelT w="25400" h="19050"/>
+                      <a:contourClr>
+                        <a:srgbClr val="FFFFFF"/>
+                      </a:contourClr>
+                    </a:sp3d>
+                    <a:extLst>
+                      <a:ext uri="{53640926-AAD7-44D8-BBD7-CCE9431645EC}">
+                        <a14:shadowObscured xmlns:a14="http://schemas.microsoft.com/office/drawing/2010/main"/>
+                      </a:ext>
+                    </a:extLst>
+                  </pic:spPr>
+                </pic:pic>
+              </a:graphicData>
+            </a:graphic>
+          </wp:inline>
+        </w:drawing>
+      </w:r>
+      <w:r>
+        <w:rPr>
+          <w:noProof/>
+        </w:rPr>
+        <w:drawing>
+          <wp:inline distT="0" distB="0" distL="0" distR="0" wp14:anchorId="58F867DF" wp14:editId="0E60E73E">
+            <wp:extent cx="6391275" cy="4071068"/>
+            <wp:effectExtent l="133350" t="114300" r="123825" b="158115"/>
+            <wp:docPr id="63" name="Imagen 63"/>
+            <wp:cNvGraphicFramePr>
+              <a:graphicFrameLocks xmlns:a="http://schemas.openxmlformats.org/drawingml/2006/main" noChangeAspect="1"/>
+            </wp:cNvGraphicFramePr>
+            <a:graphic xmlns:a="http://schemas.openxmlformats.org/drawingml/2006/main">
+              <a:graphicData uri="http://schemas.openxmlformats.org/drawingml/2006/picture">
+                <pic:pic xmlns:pic="http://schemas.openxmlformats.org/drawingml/2006/picture">
+                  <pic:nvPicPr>
+                    <pic:cNvPr id="1" name=""/>
+                    <pic:cNvPicPr/>
+                  </pic:nvPicPr>
+                  <pic:blipFill rotWithShape="1">
+                    <a:blip r:embed="rId51"/>
+                    <a:srcRect b="24831"/>
+                    <a:stretch/>
+                  </pic:blipFill>
+                  <pic:spPr bwMode="auto">
+                    <a:xfrm>
+                      <a:off x="0" y="0"/>
+                      <a:ext cx="6391275" cy="4071068"/>
+                    </a:xfrm>
+                    <a:prstGeom prst="rect">
+                      <a:avLst/>
+                    </a:prstGeom>
+                    <a:solidFill>
+                      <a:srgbClr val="FFFFFF">
+                        <a:shade val="85000"/>
+                      </a:srgbClr>
+                    </a:solidFill>
+                    <a:ln w="88900" cap="sq">
+                      <a:solidFill>
+                        <a:srgbClr val="FFFFFF"/>
+                      </a:solidFill>
+                      <a:miter lim="800000"/>
+                    </a:ln>
+                    <a:effectLst>
+                      <a:outerShdw blurRad="55000" dist="18000" dir="5400000" algn="tl" rotWithShape="0">
+                        <a:srgbClr val="000000">
+                          <a:alpha val="40000"/>
+                        </a:srgbClr>
+                      </a:outerShdw>
+                    </a:effectLst>
+                    <a:scene3d>
+                      <a:camera prst="orthographicFront"/>
+                      <a:lightRig rig="twoPt" dir="t">
+                        <a:rot lat="0" lon="0" rev="7200000"/>
+                      </a:lightRig>
+                    </a:scene3d>
+                    <a:sp3d>
+                      <a:bevelT w="25400" h="19050"/>
+                      <a:contourClr>
+                        <a:srgbClr val="FFFFFF"/>
+                      </a:contourClr>
+                    </a:sp3d>
+                    <a:extLst>
+                      <a:ext uri="{53640926-AAD7-44D8-BBD7-CCE9431645EC}">
+                        <a14:shadowObscured xmlns:a14="http://schemas.microsoft.com/office/drawing/2010/main"/>
+                      </a:ext>
+                    </a:extLst>
+                  </pic:spPr>
+                </pic:pic>
+              </a:graphicData>
+            </a:graphic>
+          </wp:inline>
+        </w:drawing>
+      </w:r>
+    </w:p>
+    <w:p>
+      <w:pPr>
+        <w:jc w:val="center"/>
+        <w:rPr>
+          <w:b/>
+          <w:bCs/>
+          <w:sz w:val="20"/>
+          <w:szCs w:val="20"/>
+        </w:rPr>
+      </w:pPr>
+      <w:r>
+        <w:rPr>
+          <w:noProof/>
+        </w:rPr>
+        <w:drawing>
+          <wp:inline distT="0" distB="0" distL="0" distR="0" wp14:anchorId="3A966108" wp14:editId="12327A85">
+            <wp:extent cx="6284595" cy="2790908"/>
+            <wp:effectExtent l="133350" t="114300" r="135255" b="161925"/>
+            <wp:docPr id="192" name="Imagen 192"/>
+            <wp:cNvGraphicFramePr>
+              <a:graphicFrameLocks xmlns:a="http://schemas.openxmlformats.org/drawingml/2006/main" noChangeAspect="1"/>
+            </wp:cNvGraphicFramePr>
+            <a:graphic xmlns:a="http://schemas.openxmlformats.org/drawingml/2006/main">
+              <a:graphicData uri="http://schemas.openxmlformats.org/drawingml/2006/picture">
+                <pic:pic xmlns:pic="http://schemas.openxmlformats.org/drawingml/2006/picture">
+                  <pic:nvPicPr>
+                    <pic:cNvPr id="1" name=""/>
+                    <pic:cNvPicPr/>
+                  </pic:nvPicPr>
+                  <pic:blipFill rotWithShape="1">
+                    <a:blip r:embed="rId52"/>
+                    <a:srcRect l="-633" t="-1442" r="633" b="50820"/>
+                    <a:stretch/>
+                  </pic:blipFill>
+                  <pic:spPr bwMode="auto">
+                    <a:xfrm>
+                      <a:off x="0" y="0"/>
+                      <a:ext cx="6285714" cy="2791405"/>
+                    </a:xfrm>
+                    <a:prstGeom prst="rect">
+                      <a:avLst/>
+                    </a:prstGeom>
+                    <a:solidFill>
+                      <a:srgbClr val="FFFFFF">
+                        <a:shade val="85000"/>
+                      </a:srgbClr>
+                    </a:solidFill>
+                    <a:ln w="88900" cap="sq">
+                      <a:solidFill>
+                        <a:srgbClr val="FFFFFF"/>
+                      </a:solidFill>
+                      <a:miter lim="800000"/>
+                    </a:ln>
+                    <a:effectLst>
+                      <a:outerShdw blurRad="55000" dist="18000" dir="5400000" algn="tl" rotWithShape="0">
+                        <a:srgbClr val="000000">
+                          <a:alpha val="40000"/>
+                        </a:srgbClr>
+                      </a:outerShdw>
+                    </a:effectLst>
+                    <a:scene3d>
+                      <a:camera prst="orthographicFront"/>
+                      <a:lightRig rig="twoPt" dir="t">
+                        <a:rot lat="0" lon="0" rev="7200000"/>
+                      </a:lightRig>
+                    </a:scene3d>
+                    <a:sp3d>
+                      <a:bevelT w="25400" h="19050"/>
+                      <a:contourClr>
+                        <a:srgbClr val="FFFFFF"/>
+                      </a:contourClr>
+                    </a:sp3d>
+                    <a:extLst>
+                      <a:ext uri="{53640926-AAD7-44D8-BBD7-CCE9431645EC}">
+                        <a14:shadowObscured xmlns:a14="http://schemas.microsoft.com/office/drawing/2010/main"/>
+                      </a:ext>
+                    </a:extLst>
+                  </pic:spPr>
+                </pic:pic>
+              </a:graphicData>
+            </a:graphic>
+          </wp:inline>
+        </w:drawing>
+      </w:r>
+    </w:p>
+    <w:p>
+      <w:pPr>
+        <w:jc w:val="center"/>
+        <w:rPr>
+          <w:b/>
+          <w:bCs/>
+          <w:sz w:val="20"/>
+          <w:szCs w:val="20"/>
+        </w:rPr>
+      </w:pPr>
+      <w:r>
+        <w:rPr>
+          <w:noProof/>
+        </w:rPr>
+        <w:lastRenderedPageBreak/>
+        <w:drawing>
+          <wp:inline distT="0" distB="0" distL="0" distR="0" wp14:anchorId="20EE7D98" wp14:editId="2DE22277">
+            <wp:extent cx="6391275" cy="3890010"/>
+            <wp:effectExtent l="133350" t="114300" r="123825" b="167640"/>
+            <wp:docPr id="193" name="Imagen 193"/>
+            <wp:cNvGraphicFramePr>
+              <a:graphicFrameLocks xmlns:a="http://schemas.openxmlformats.org/drawingml/2006/main" noChangeAspect="1"/>
+            </wp:cNvGraphicFramePr>
+            <a:graphic xmlns:a="http://schemas.openxmlformats.org/drawingml/2006/main">
+              <a:graphicData uri="http://schemas.openxmlformats.org/drawingml/2006/picture">
+                <pic:pic xmlns:pic="http://schemas.openxmlformats.org/drawingml/2006/picture">
+                  <pic:nvPicPr>
+                    <pic:cNvPr id="1" name=""/>
+                    <pic:cNvPicPr/>
+                  </pic:nvPicPr>
+                  <pic:blipFill>
+                    <a:blip r:embed="rId53"/>
+                    <a:stretch>
+                      <a:fillRect/>
+                    </a:stretch>
+                  </pic:blipFill>
+                  <pic:spPr>
+                    <a:xfrm>
+                      <a:off x="0" y="0"/>
+                      <a:ext cx="6391275" cy="3890010"/>
+                    </a:xfrm>
+                    <a:prstGeom prst="rect">
+                      <a:avLst/>
+                    </a:prstGeom>
+                    <a:solidFill>
+                      <a:srgbClr val="FFFFFF">
+                        <a:shade val="85000"/>
+                      </a:srgbClr>
+                    </a:solidFill>
+                    <a:ln w="88900" cap="sq">
+                      <a:solidFill>
+                        <a:srgbClr val="FFFFFF"/>
+                      </a:solidFill>
+                      <a:miter lim="800000"/>
+                    </a:ln>
+                    <a:effectLst>
+                      <a:outerShdw blurRad="55000" dist="18000" dir="5400000" algn="tl" rotWithShape="0">
+                        <a:srgbClr val="000000">
+                          <a:alpha val="40000"/>
+                        </a:srgbClr>
+                      </a:outerShdw>
+                    </a:effectLst>
+                    <a:scene3d>
+                      <a:camera prst="orthographicFront"/>
+                      <a:lightRig rig="twoPt" dir="t">
+                        <a:rot lat="0" lon="0" rev="7200000"/>
+                      </a:lightRig>
+                    </a:scene3d>
+                    <a:sp3d>
+                      <a:bevelT w="25400" h="19050"/>
+                      <a:contourClr>
+                        <a:srgbClr val="FFFFFF"/>
+                      </a:contourClr>
+                    </a:sp3d>
+                  </pic:spPr>
+                </pic:pic>
+              </a:graphicData>
+            </a:graphic>
+          </wp:inline>
+        </w:drawing>
+      </w:r>
+    </w:p>
+    <w:p>
+      <w:pPr>
+        <w:jc w:val="center"/>
+        <w:rPr>
+          <w:b/>
+          <w:bCs/>
+          <w:sz w:val="20"/>
+          <w:szCs w:val="20"/>
+        </w:rPr>
+      </w:pPr>
+      <w:r>
+        <w:rPr>
+          <w:noProof/>
+        </w:rPr>
+        <w:drawing>
+          <wp:inline distT="0" distB="0" distL="0" distR="0" wp14:anchorId="0662701B" wp14:editId="2C4603B3">
+            <wp:extent cx="6391275" cy="3623945"/>
+            <wp:effectExtent l="133350" t="114300" r="123825" b="167005"/>
+            <wp:docPr id="194" name="Imagen 194"/>
+            <wp:cNvGraphicFramePr>
+              <a:graphicFrameLocks xmlns:a="http://schemas.openxmlformats.org/drawingml/2006/main" noChangeAspect="1"/>
+            </wp:cNvGraphicFramePr>
+            <a:graphic xmlns:a="http://schemas.openxmlformats.org/drawingml/2006/main">
+              <a:graphicData uri="http://schemas.openxmlformats.org/drawingml/2006/picture">
+                <pic:pic xmlns:pic="http://schemas.openxmlformats.org/drawingml/2006/picture">
+                  <pic:nvPicPr>
+                    <pic:cNvPr id="1" name=""/>
+                    <pic:cNvPicPr/>
+                  </pic:nvPicPr>
+                  <pic:blipFill>
+                    <a:blip r:embed="rId54"/>
+                    <a:stretch>
+                      <a:fillRect/>
+                    </a:stretch>
+                  </pic:blipFill>
+                  <pic:spPr>
+                    <a:xfrm>
+                      <a:off x="0" y="0"/>
+                      <a:ext cx="6391275" cy="3623945"/>
+                    </a:xfrm>
+                    <a:prstGeom prst="rect">
+                      <a:avLst/>
+                    </a:prstGeom>
+                    <a:solidFill>
+                      <a:srgbClr val="FFFFFF">
+                        <a:shade val="85000"/>
+                      </a:srgbClr>
+                    </a:solidFill>
+                    <a:ln w="88900" cap="sq">
+                      <a:solidFill>
+                        <a:srgbClr val="FFFFFF"/>
+                      </a:solidFill>
+                      <a:miter lim="800000"/>
+                    </a:ln>
+                    <a:effectLst>
+                      <a:outerShdw blurRad="55000" dist="18000" dir="5400000" algn="tl" rotWithShape="0">
+                        <a:srgbClr val="000000">
+                          <a:alpha val="40000"/>
+                        </a:srgbClr>
+                      </a:outerShdw>
+                    </a:effectLst>
+                    <a:scene3d>
+                      <a:camera prst="orthographicFront"/>
+                      <a:lightRig rig="twoPt" dir="t">
+                        <a:rot lat="0" lon="0" rev="7200000"/>
+                      </a:lightRig>
+                    </a:scene3d>
+                    <a:sp3d>
+                      <a:bevelT w="25400" h="19050"/>
+                      <a:contourClr>
+                        <a:srgbClr val="FFFFFF"/>
+                      </a:contourClr>
+                    </a:sp3d>
+                  </pic:spPr>
+                </pic:pic>
+              </a:graphicData>
+            </a:graphic>
+          </wp:inline>
+        </w:drawing>
+      </w:r>
+    </w:p>
+    <w:p>
+      <w:pPr>
+        <w:jc w:val="center"/>
+        <w:rPr>
+          <w:b/>
+          <w:bCs/>
+          <w:sz w:val="20"/>
+          <w:szCs w:val="20"/>
+        </w:rPr>
+      </w:pPr>
+      <w:r>
+        <w:rPr>
+          <w:noProof/>
+        </w:rPr>
+        <w:lastRenderedPageBreak/>
+        <w:drawing>
+          <wp:inline distT="0" distB="0" distL="0" distR="0" wp14:anchorId="29CDF73C" wp14:editId="1EE74209">
+            <wp:extent cx="6391275" cy="3107690"/>
+            <wp:effectExtent l="133350" t="114300" r="104775" b="149860"/>
+            <wp:docPr id="195" name="Imagen 195"/>
+            <wp:cNvGraphicFramePr>
+              <a:graphicFrameLocks xmlns:a="http://schemas.openxmlformats.org/drawingml/2006/main" noChangeAspect="1"/>
+            </wp:cNvGraphicFramePr>
+            <a:graphic xmlns:a="http://schemas.openxmlformats.org/drawingml/2006/main">
+              <a:graphicData uri="http://schemas.openxmlformats.org/drawingml/2006/picture">
+                <pic:pic xmlns:pic="http://schemas.openxmlformats.org/drawingml/2006/picture">
+                  <pic:nvPicPr>
+                    <pic:cNvPr id="1" name=""/>
+                    <pic:cNvPicPr/>
+                  </pic:nvPicPr>
+                  <pic:blipFill>
+                    <a:blip r:embed="rId55"/>
+                    <a:stretch>
+                      <a:fillRect/>
+                    </a:stretch>
+                  </pic:blipFill>
+                  <pic:spPr>
+                    <a:xfrm>
+                      <a:off x="0" y="0"/>
+                      <a:ext cx="6391275" cy="3107690"/>
+                    </a:xfrm>
+                    <a:prstGeom prst="rect">
+                      <a:avLst/>
+                    </a:prstGeom>
+                    <a:solidFill>
+                      <a:srgbClr val="FFFFFF">
+                        <a:shade val="85000"/>
+                      </a:srgbClr>
+                    </a:solidFill>
+                    <a:ln w="88900" cap="sq">
+                      <a:solidFill>
+                        <a:srgbClr val="FFFFFF"/>
+                      </a:solidFill>
+                      <a:miter lim="800000"/>
+                    </a:ln>
+                    <a:effectLst>
+                      <a:outerShdw blurRad="55000" dist="18000" dir="5400000" algn="tl" rotWithShape="0">
+                        <a:srgbClr val="000000">
+                          <a:alpha val="40000"/>
+                        </a:srgbClr>
+                      </a:outerShdw>
+                    </a:effectLst>
+                    <a:scene3d>
+                      <a:camera prst="orthographicFront"/>
+                      <a:lightRig rig="twoPt" dir="t">
+                        <a:rot lat="0" lon="0" rev="7200000"/>
+                      </a:lightRig>
+                    </a:scene3d>
+                    <a:sp3d>
+                      <a:bevelT w="25400" h="19050"/>
+                      <a:contourClr>
+                        <a:srgbClr val="FFFFFF"/>
+                      </a:contourClr>
+                    </a:sp3d>
+                  </pic:spPr>
+                </pic:pic>
+              </a:graphicData>
+            </a:graphic>
+          </wp:inline>
+        </w:drawing>
+      </w:r>
+    </w:p>
+    <w:p>
+      <w:pPr>
+        <w:jc w:val="center"/>
+        <w:rPr>
+          <w:b/>
+          <w:bCs/>
+          <w:sz w:val="20"/>
+          <w:szCs w:val="20"/>
+        </w:rPr>
+      </w:pPr>
+      <w:r>
+        <w:rPr>
+          <w:noProof/>
+        </w:rPr>
+        <w:lastRenderedPageBreak/>
+        <mc:AlternateContent>
+          <mc:Choice Requires="wps">
+            <w:drawing>
+              <wp:anchor distT="0" distB="0" distL="114300" distR="114300" simplePos="0" relativeHeight="251686912" behindDoc="0" locked="0" layoutInCell="1" allowOverlap="1" wp14:anchorId="00121513" wp14:editId="6A18B9EF">
+                <wp:simplePos x="0" y="0"/>
+                <wp:positionH relativeFrom="column">
+                  <wp:posOffset>1144905</wp:posOffset>
+                </wp:positionH>
+                <wp:positionV relativeFrom="paragraph">
+                  <wp:posOffset>5481955</wp:posOffset>
+                </wp:positionV>
+                <wp:extent cx="2132330" cy="1238250"/>
+                <wp:effectExtent l="0" t="0" r="20320" b="19050"/>
+                <wp:wrapNone/>
+                <wp:docPr id="199" name="Rectángulo: esquinas redondeadas 199"/>
+                <wp:cNvGraphicFramePr/>
+                <a:graphic xmlns:a="http://schemas.openxmlformats.org/drawingml/2006/main">
+                  <a:graphicData uri="http://schemas.microsoft.com/office/word/2010/wordprocessingShape">
+                    <wps:wsp>
+                      <wps:cNvSpPr/>
+                      <wps:spPr>
+                        <a:xfrm>
+                          <a:off x="0" y="0"/>
+                          <a:ext cx="2132330" cy="1238250"/>
+                        </a:xfrm>
+                        <a:prstGeom prst="roundRect">
+                          <a:avLst>
+                            <a:gd name="adj" fmla="val 7436"/>
+                          </a:avLst>
+                        </a:prstGeom>
+                        <a:noFill/>
+                        <a:ln>
+                          <a:solidFill>
+                            <a:srgbClr val="FF0000"/>
+                          </a:solidFill>
+                        </a:ln>
+                      </wps:spPr>
+                      <wps:style>
+                        <a:lnRef idx="2">
+                          <a:schemeClr val="accent1">
+                            <a:shade val="50000"/>
+                          </a:schemeClr>
+                        </a:lnRef>
+                        <a:fillRef idx="1">
+                          <a:schemeClr val="accent1"/>
+                        </a:fillRef>
+                        <a:effectRef idx="0">
+                          <a:schemeClr val="accent1"/>
+                        </a:effectRef>
+                        <a:fontRef idx="minor">
+                          <a:schemeClr val="lt1"/>
+                        </a:fontRef>
+                      </wps:style>
+                      <wps:bodyPr rot="0" spcFirstLastPara="0" vertOverflow="overflow" horzOverflow="overflow" vert="horz" wrap="square" lIns="91440" tIns="45720" rIns="91440" bIns="45720" numCol="1" spcCol="0" rtlCol="0" fromWordArt="0" anchor="ctr" anchorCtr="0" forceAA="0" compatLnSpc="1">
+                        <a:prstTxWarp prst="textNoShape">
+                          <a:avLst/>
+                        </a:prstTxWarp>
+                        <a:noAutofit/>
+                      </wps:bodyPr>
+                    </wps:wsp>
+                  </a:graphicData>
+                </a:graphic>
+                <wp14:sizeRelH relativeFrom="margin">
+                  <wp14:pctWidth>0</wp14:pctWidth>
+                </wp14:sizeRelH>
+                <wp14:sizeRelV relativeFrom="margin">
+                  <wp14:pctHeight>0</wp14:pctHeight>
+                </wp14:sizeRelV>
+              </wp:anchor>
+            </w:drawing>
+          </mc:Choice>
+          <mc:Fallback>
+            <w:pict>
+              <v:roundrect w14:anchorId="02DDDFF0" id="Rectángulo: esquinas redondeadas 199" o:spid="_x0000_s1026" style="position:absolute;margin-left:90.15pt;margin-top:431.65pt;width:167.9pt;height:97.5pt;z-index:251686912;visibility:visible;mso-wrap-style:square;mso-width-percent:0;mso-height-percent:0;mso-wrap-distance-left:9pt;mso-wrap-distance-top:0;mso-wrap-distance-right:9pt;mso-wrap-distance-bottom:0;mso-position-horizontal:absolute;mso-position-horizontal-relative:text;mso-position-vertical:absolute;mso-position-vertical-relative:text;mso-width-percent:0;mso-height-percent:0;mso-width-relative:margin;mso-height-relative:margin;v-text-anchor:middle" arcsize="4873f" o:gfxdata="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" filled="f" strokecolor="red" strokeweight="1pt">
+                <v:stroke joinstyle="miter"/>
+              </v:roundrect>
+            </w:pict>
+          </mc:Fallback>
+        </mc:AlternateContent>
+      </w:r>
+      <w:r>
+        <w:rPr>
+          <w:noProof/>
+        </w:rPr>
+        <mc:AlternateContent>
+          <mc:Choice Requires="wps">
+            <w:drawing>
+              <wp:anchor distT="0" distB="0" distL="114300" distR="114300" simplePos="0" relativeHeight="251684864" behindDoc="0" locked="0" layoutInCell="1" allowOverlap="1" wp14:anchorId="125D3562" wp14:editId="25CBCDB2">
+                <wp:simplePos x="0" y="0"/>
+                <wp:positionH relativeFrom="column">
+                  <wp:posOffset>2944495</wp:posOffset>
+                </wp:positionH>
+                <wp:positionV relativeFrom="paragraph">
+                  <wp:posOffset>2113280</wp:posOffset>
+                </wp:positionV>
+                <wp:extent cx="1399430" cy="365760"/>
+                <wp:effectExtent l="0" t="0" r="10795" b="15240"/>
+                <wp:wrapNone/>
+                <wp:docPr id="197" name="Rectángulo: esquinas redondeadas 197"/>
+                <wp:cNvGraphicFramePr/>
+                <a:graphic xmlns:a="http://schemas.openxmlformats.org/drawingml/2006/main">
+                  <a:graphicData uri="http://schemas.microsoft.com/office/word/2010/wordprocessingShape">
+                    <wps:wsp>
+                      <wps:cNvSpPr/>
+                      <wps:spPr>
+                        <a:xfrm>
+                          <a:off x="0" y="0"/>
+                          <a:ext cx="1399430" cy="365760"/>
+                        </a:xfrm>
+                        <a:prstGeom prst="roundRect">
+                          <a:avLst/>
+                        </a:prstGeom>
+                        <a:noFill/>
+                        <a:ln>
+                          <a:solidFill>
+                            <a:srgbClr val="FF0000"/>
+                          </a:solidFill>
+                        </a:ln>
+                      </wps:spPr>
+                      <wps:style>
+                        <a:lnRef idx="2">
+                          <a:schemeClr val="accent1">
+                            <a:shade val="50000"/>
+                          </a:schemeClr>
+                        </a:lnRef>
+                        <a:fillRef idx="1">
+                          <a:schemeClr val="accent1"/>
+                        </a:fillRef>
+                        <a:effectRef idx="0">
+                          <a:schemeClr val="accent1"/>
+                        </a:effectRef>
+                        <a:fontRef idx="minor">
+                          <a:schemeClr val="lt1"/>
+                        </a:fontRef>
+                      </wps:style>
+                      <wps:bodyPr rot="0" spcFirstLastPara="0" vertOverflow="overflow" horzOverflow="overflow" vert="horz" wrap="square" lIns="91440" tIns="45720" rIns="91440" bIns="45720" numCol="1" spcCol="0" rtlCol="0" fromWordArt="0" anchor="ctr" anchorCtr="0" forceAA="0" compatLnSpc="1">
+                        <a:prstTxWarp prst="textNoShape">
+                          <a:avLst/>
+                        </a:prstTxWarp>
+                        <a:noAutofit/>
+                      </wps:bodyPr>
+                    </wps:wsp>
+                  </a:graphicData>
+                </a:graphic>
+              </wp:anchor>
+            </w:drawing>
+          </mc:Choice>
+          <mc:Fallback>
+            <w:pict>
+              <v:roundrect w14:anchorId="2C5025A2" id="Rectángulo: esquinas redondeadas 197" o:spid="_x0000_s1026" style="position:absolute;margin-left:231.85pt;margin-top:166.4pt;width:110.2pt;height:28.8pt;z-index:251684864;visibility:visible;mso-wrap-style:square;mso-wrap-distance-left:9pt;mso-wrap-distance-top:0;mso-wrap-distance-right:9pt;mso-wrap-distance-bottom:0;mso-position-horizontal:absolute;mso-position-horizontal-relative:text;mso-position-vertical:absolute;mso-position-vertical-relative:text;v-text-anchor:middle" arcsize="10923f" o:gfxdata="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" filled="f" strokecolor="red" strokeweight="1pt">
+                <v:stroke joinstyle="miter"/>
+              </v:roundrect>
+            </w:pict>
+          </mc:Fallback>
+        </mc:AlternateContent>
+      </w:r>
+      <w:r>
+        <w:rPr>
+          <w:noProof/>
+        </w:rPr>
+        <w:drawing>
+          <wp:inline distT="0" distB="0" distL="0" distR="0" wp14:anchorId="1546C048" wp14:editId="07B3DBD6">
+            <wp:extent cx="6391275" cy="3203058"/>
+            <wp:effectExtent l="114300" t="114300" r="104775" b="149860"/>
+            <wp:docPr id="196" name="Imagen 196"/>
+            <wp:cNvGraphicFramePr>
+              <a:graphicFrameLocks xmlns:a="http://schemas.openxmlformats.org/drawingml/2006/main" noChangeAspect="1"/>
+            </wp:cNvGraphicFramePr>
+            <a:graphic xmlns:a="http://schemas.openxmlformats.org/drawingml/2006/main">
+              <a:graphicData uri="http://schemas.openxmlformats.org/drawingml/2006/picture">
+                <pic:pic xmlns:pic="http://schemas.openxmlformats.org/drawingml/2006/picture">
+                  <pic:nvPicPr>
+                    <pic:cNvPr id="1" name=""/>
+                    <pic:cNvPicPr/>
+                  </pic:nvPicPr>
+                  <pic:blipFill>
+                    <a:blip r:embed="rId56"/>
+                    <a:stretch>
+                      <a:fillRect/>
+                    </a:stretch>
+                  </pic:blipFill>
+                  <pic:spPr>
+                    <a:xfrm>
+                      <a:off x="0" y="0"/>
+                      <a:ext cx="6394452" cy="3204650"/>
+                    </a:xfrm>
+                    <a:prstGeom prst="rect">
+                      <a:avLst/>
+                    </a:prstGeom>
+                    <a:solidFill>
+                      <a:srgbClr val="FFFFFF">
+                        <a:shade val="85000"/>
+                      </a:srgbClr>
+                    </a:solidFill>
+                    <a:ln w="88900" cap="sq">
+                      <a:solidFill>
+                        <a:srgbClr val="FFFFFF"/>
+                      </a:solidFill>
+                      <a:miter lim="800000"/>
+                    </a:ln>
+                    <a:effectLst>
+                      <a:outerShdw blurRad="55000" dist="18000" dir="5400000" algn="tl" rotWithShape="0">
+                        <a:srgbClr val="000000">
+                          <a:alpha val="40000"/>
+                        </a:srgbClr>
+                      </a:outerShdw>
+                    </a:effectLst>
+                    <a:scene3d>
+                      <a:camera prst="orthographicFront"/>
+                      <a:lightRig rig="twoPt" dir="t">
+                        <a:rot lat="0" lon="0" rev="7200000"/>
+                      </a:lightRig>
+                    </a:scene3d>
+                    <a:sp3d>
+                      <a:bevelT w="25400" h="19050"/>
+                      <a:contourClr>
+                        <a:srgbClr val="FFFFFF"/>
+                      </a:contourClr>
+                    </a:sp3d>
+                  </pic:spPr>
+                </pic:pic>
+              </a:graphicData>
+            </a:graphic>
+          </wp:inline>
+        </w:drawing>
+      </w:r>
+      <w:r>
+        <w:rPr>
+          <w:noProof/>
+        </w:rPr>
+        <w:drawing>
+          <wp:inline distT="0" distB="0" distL="0" distR="0" wp14:anchorId="06CBF360" wp14:editId="0E2A2634">
+            <wp:extent cx="5442713" cy="3256915"/>
+            <wp:effectExtent l="114300" t="114300" r="139065" b="153035"/>
+            <wp:docPr id="198" name="Imagen 198"/>
+            <wp:cNvGraphicFramePr>
+              <a:graphicFrameLocks xmlns:a="http://schemas.openxmlformats.org/drawingml/2006/main" noChangeAspect="1"/>
+            </wp:cNvGraphicFramePr>
+            <a:graphic xmlns:a="http://schemas.openxmlformats.org/drawingml/2006/main">
+              <a:graphicData uri="http://schemas.openxmlformats.org/drawingml/2006/picture">
+                <pic:pic xmlns:pic="http://schemas.openxmlformats.org/drawingml/2006/picture">
+                  <pic:nvPicPr>
+                    <pic:cNvPr id="1" name=""/>
+                    <pic:cNvPicPr/>
+                  </pic:nvPicPr>
+                  <pic:blipFill rotWithShape="1">
+                    <a:blip r:embed="rId57"/>
+                    <a:srcRect t="16904" r="2447" b="28364"/>
+                    <a:stretch/>
+                  </pic:blipFill>
+                  <pic:spPr bwMode="auto">
+                    <a:xfrm>
+                      <a:off x="0" y="0"/>
+                      <a:ext cx="5444428" cy="3257941"/>
+                    </a:xfrm>
+                    <a:prstGeom prst="rect">
+                      <a:avLst/>
+                    </a:prstGeom>
+                    <a:solidFill>
+                      <a:srgbClr val="FFFFFF">
+                        <a:shade val="85000"/>
+                      </a:srgbClr>
+                    </a:solidFill>
+                    <a:ln w="88900" cap="sq" cmpd="sng" algn="ctr">
+                      <a:solidFill>
+                        <a:srgbClr val="FFFFFF"/>
+                      </a:solidFill>
+                      <a:prstDash val="solid"/>
+                      <a:miter lim="800000"/>
+                      <a:headEnd type="none" w="med" len="med"/>
+                      <a:tailEnd type="none" w="med" len="med"/>
+                      <a:extLst>
+                        <a:ext uri="{C807C97D-BFC1-408E-A445-0C87EB9F89A2}">
+                          <ask:lineSketchStyleProps xmlns:ask="http://schemas.microsoft.com/office/drawing/2018/sketchyshapes" sd="0">
+                            <a:custGeom>
+                              <a:avLst/>
+                              <a:gdLst/>
+                              <a:ahLst/>
+                              <a:cxnLst/>
+                              <a:rect l="0" t="0" r="0" b="0"/>
+                              <a:pathLst/>
+                            </a:custGeom>
+                            <ask:type/>
+                          </ask:lineSketchStyleProps>
+                        </a:ext>
+                      </a:extLst>
+                    </a:ln>
+                    <a:effectLst>
+                      <a:outerShdw blurRad="55000" dist="18000" dir="5400000" algn="tl" rotWithShape="0">
+                        <a:srgbClr val="000000">
+                          <a:alpha val="40000"/>
+                        </a:srgbClr>
+                      </a:outerShdw>
+                    </a:effectLst>
+                    <a:scene3d>
+                      <a:camera prst="orthographicFront"/>
+                      <a:lightRig rig="twoPt" dir="t">
+                        <a:rot lat="0" lon="0" rev="7200000"/>
+                      </a:lightRig>
+                    </a:scene3d>
+                    <a:sp3d>
+                      <a:bevelT w="25400" h="19050"/>
+                      <a:contourClr>
+                        <a:srgbClr val="FFFFFF"/>
+                      </a:contourClr>
+                    </a:sp3d>
+                    <a:extLst>
+                      <a:ext uri="{53640926-AAD7-44D8-BBD7-CCE9431645EC}">
+                        <a14:shadowObscured xmlns:a14="http://schemas.microsoft.com/office/drawing/2010/main"/>
+                      </a:ext>
+                    </a:extLst>
+                  </pic:spPr>
+                </pic:pic>
+              </a:graphicData>
+            </a:graphic>
+          </wp:inline>
+        </w:drawing>
+      </w:r>
+    </w:p>
+    <w:p>
+      <w:pPr>
+        <w:jc w:val="center"/>
+        <w:rPr>
+          <w:b/>
+          <w:bCs/>
+          <w:sz w:val="20"/>
+          <w:szCs w:val="20"/>
+        </w:rPr>
+      </w:pPr>
+    </w:p>
+    <w:p>
+      <w:pPr>
+        <w:jc w:val="center"/>
+        <w:rPr>
+          <w:b/>
+          <w:bCs/>
+          <w:sz w:val="20"/>
+          <w:szCs w:val="20"/>
+        </w:rPr>
+      </w:pPr>
+      <w:r>
+        <w:rPr>
+          <w:noProof/>
+        </w:rPr>
+        <w:lastRenderedPageBreak/>
+        <w:drawing>
+          <wp:inline distT="0" distB="0" distL="0" distR="0" wp14:anchorId="3F92F7D6" wp14:editId="7DF356A4">
+            <wp:extent cx="6391275" cy="3310890"/>
+            <wp:effectExtent l="133350" t="114300" r="104775" b="137160"/>
+            <wp:docPr id="200" name="Imagen 200"/>
+            <wp:cNvGraphicFramePr>
+              <a:graphicFrameLocks xmlns:a="http://schemas.openxmlformats.org/drawingml/2006/main" noChangeAspect="1"/>
+            </wp:cNvGraphicFramePr>
+            <a:graphic xmlns:a="http://schemas.openxmlformats.org/drawingml/2006/main">
+              <a:graphicData uri="http://schemas.openxmlformats.org/drawingml/2006/picture">
+                <pic:pic xmlns:pic="http://schemas.openxmlformats.org/drawingml/2006/picture">
+                  <pic:nvPicPr>
+                    <pic:cNvPr id="1" name=""/>
+                    <pic:cNvPicPr/>
+                  </pic:nvPicPr>
+                  <pic:blipFill>
+                    <a:blip r:embed="rId58"/>
+                    <a:stretch>
+                      <a:fillRect/>
+                    </a:stretch>
+                  </pic:blipFill>
+                  <pic:spPr>
+                    <a:xfrm>
+                      <a:off x="0" y="0"/>
+                      <a:ext cx="6391275" cy="3310890"/>
+                    </a:xfrm>
+                    <a:prstGeom prst="rect">
+                      <a:avLst/>
+                    </a:prstGeom>
+                    <a:solidFill>
+                      <a:srgbClr val="FFFFFF">
+                        <a:shade val="85000"/>
+                      </a:srgbClr>
+                    </a:solidFill>
+                    <a:ln w="88900" cap="sq">
+                      <a:solidFill>
+                        <a:srgbClr val="FFFFFF"/>
+                      </a:solidFill>
+                      <a:miter lim="800000"/>
+                    </a:ln>
+                    <a:effectLst>
+                      <a:outerShdw blurRad="55000" dist="18000" dir="5400000" algn="tl" rotWithShape="0">
+                        <a:srgbClr val="000000">
+                          <a:alpha val="40000"/>
+                        </a:srgbClr>
+                      </a:outerShdw>
+                    </a:effectLst>
+                    <a:scene3d>
+                      <a:camera prst="orthographicFront"/>
+                      <a:lightRig rig="twoPt" dir="t">
+                        <a:rot lat="0" lon="0" rev="7200000"/>
+                      </a:lightRig>
+                    </a:scene3d>
+                    <a:sp3d>
+                      <a:bevelT w="25400" h="19050"/>
+                      <a:contourClr>
+                        <a:srgbClr val="FFFFFF"/>
+                      </a:contourClr>
+                    </a:sp3d>
+                  </pic:spPr>
+                </pic:pic>
+              </a:graphicData>
+            </a:graphic>
+          </wp:inline>
+        </w:drawing>
+      </w:r>
+    </w:p>
+    <w:p>
+      <w:pPr>
+        <w:jc w:val="center"/>
+        <w:rPr>
+          <w:b/>
+          <w:bCs/>
+          <w:sz w:val="20"/>
+          <w:szCs w:val="20"/>
+        </w:rPr>
+      </w:pPr>
+      <w:r>
+        <w:rPr>
+          <w:b/>
+          <w:bCs/>
+          <w:sz w:val="20"/>
+          <w:szCs w:val="20"/>
+        </w:rPr>
+        <w:drawing>
+          <wp:inline distT="0" distB="0" distL="0" distR="0" wp14:anchorId="339130E6" wp14:editId="4B6D4DAE">
+            <wp:extent cx="6391275" cy="2198370"/>
+            <wp:effectExtent l="114300" t="114300" r="104775" b="144780"/>
+            <wp:docPr id="201" name="Imagen 201"/>
+            <wp:cNvGraphicFramePr>
+              <a:graphicFrameLocks xmlns:a="http://schemas.openxmlformats.org/drawingml/2006/main" noChangeAspect="1"/>
+            </wp:cNvGraphicFramePr>
+            <a:graphic xmlns:a="http://schemas.openxmlformats.org/drawingml/2006/main">
+              <a:graphicData uri="http://schemas.openxmlformats.org/drawingml/2006/picture">
+                <pic:pic xmlns:pic="http://schemas.openxmlformats.org/drawingml/2006/picture">
+                  <pic:nvPicPr>
+                    <pic:cNvPr id="1" name=""/>
+                    <pic:cNvPicPr/>
+                  </pic:nvPicPr>
+                  <pic:blipFill>
+                    <a:blip r:embed="rId59"/>
+                    <a:stretch>
+                      <a:fillRect/>
+                    </a:stretch>
+                  </pic:blipFill>
+                  <pic:spPr>
+                    <a:xfrm>
+                      <a:off x="0" y="0"/>
+                      <a:ext cx="6391275" cy="2198370"/>
+                    </a:xfrm>
+                    <a:prstGeom prst="rect">
+                      <a:avLst/>
+                    </a:prstGeom>
+                    <a:solidFill>
+                      <a:srgbClr val="FFFFFF">
+                        <a:shade val="85000"/>
+                      </a:srgbClr>
+                    </a:solidFill>
+                    <a:ln w="88900" cap="sq">
+                      <a:solidFill>
+                        <a:srgbClr val="FFFFFF"/>
+                      </a:solidFill>
+                      <a:miter lim="800000"/>
+                    </a:ln>
+                    <a:effectLst>
+                      <a:outerShdw blurRad="55000" dist="18000" dir="5400000" algn="tl" rotWithShape="0">
+                        <a:srgbClr val="000000">
+                          <a:alpha val="40000"/>
+                        </a:srgbClr>
+                      </a:outerShdw>
+                    </a:effectLst>
+                    <a:scene3d>
+                      <a:camera prst="orthographicFront"/>
+                      <a:lightRig rig="twoPt" dir="t">
+                        <a:rot lat="0" lon="0" rev="7200000"/>
+                      </a:lightRig>
+                    </a:scene3d>
+                    <a:sp3d>
+                      <a:bevelT w="25400" h="19050"/>
+                      <a:contourClr>
+                        <a:srgbClr val="FFFFFF"/>
+                      </a:contourClr>
+                    </a:sp3d>
+                  </pic:spPr>
+                </pic:pic>
+              </a:graphicData>
+            </a:graphic>
+          </wp:inline>
+        </w:drawing>
+      </w:r>
+    </w:p>
+    <w:p>
+      <w:pPr>
+        <w:rPr>
+          <w:b/>
+          <w:bCs/>
+          <w:sz w:val="20"/>
+          <w:szCs w:val="20"/>
+        </w:rPr>
+      </w:pPr>
+      <w:r>
+        <w:rPr>
+          <w:noProof/>
+        </w:rPr>
+        <mc:AlternateContent>
+          <mc:Choice Requires="wps">
+            <w:drawing>
+              <wp:anchor distT="0" distB="0" distL="114300" distR="114300" simplePos="0" relativeHeight="251687936" behindDoc="0" locked="0" layoutInCell="1" allowOverlap="1" wp14:anchorId="2AF57615" wp14:editId="0444DC3F">
+                <wp:simplePos x="0" y="0"/>
+                <wp:positionH relativeFrom="column">
+                  <wp:posOffset>269683</wp:posOffset>
+                </wp:positionH>
+                <wp:positionV relativeFrom="paragraph">
+                  <wp:posOffset>803466</wp:posOffset>
+                </wp:positionV>
+                <wp:extent cx="1742536" cy="146649"/>
+                <wp:effectExtent l="0" t="0" r="10160" b="25400"/>
+                <wp:wrapNone/>
+                <wp:docPr id="203" name="Rectángulo: esquinas redondeadas 203"/>
+                <wp:cNvGraphicFramePr/>
+                <a:graphic xmlns:a="http://schemas.openxmlformats.org/drawingml/2006/main">
+                  <a:graphicData uri="http://schemas.microsoft.com/office/word/2010/wordprocessingShape">
+                    <wps:wsp>
+                      <wps:cNvSpPr/>
+                      <wps:spPr>
+                        <a:xfrm>
+                          <a:off x="0" y="0"/>
+                          <a:ext cx="1742536" cy="146649"/>
+                        </a:xfrm>
+                        <a:prstGeom prst="roundRect">
+                          <a:avLst/>
+                        </a:prstGeom>
+                        <a:noFill/>
+                        <a:ln>
+                          <a:solidFill>
+                            <a:srgbClr val="FF0000"/>
+                          </a:solidFill>
+                        </a:ln>
+                      </wps:spPr>
+                      <wps:style>
+                        <a:lnRef idx="2">
+                          <a:schemeClr val="accent1">
+                            <a:shade val="50000"/>
+                          </a:schemeClr>
+                        </a:lnRef>
+                        <a:fillRef idx="1">
+                          <a:schemeClr val="accent1"/>
+                        </a:fillRef>
+                        <a:effectRef idx="0">
+                          <a:schemeClr val="accent1"/>
+                        </a:effectRef>
+                        <a:fontRef idx="minor">
+                          <a:schemeClr val="lt1"/>
+                        </a:fontRef>
+                      </wps:style>
+                      <wps:bodyPr rot="0" spcFirstLastPara="0" vertOverflow="overflow" horzOverflow="overflow" vert="horz" wrap="square" lIns="91440" tIns="45720" rIns="91440" bIns="45720" numCol="1" spcCol="0" rtlCol="0" fromWordArt="0" anchor="ctr" anchorCtr="0" forceAA="0" compatLnSpc="1">
+                        <a:prstTxWarp prst="textNoShape">
+                          <a:avLst/>
+                        </a:prstTxWarp>
+                        <a:noAutofit/>
+                      </wps:bodyPr>
+                    </wps:wsp>
+                  </a:graphicData>
+                </a:graphic>
+                <wp14:sizeRelV relativeFrom="margin">
+                  <wp14:pctHeight>0</wp14:pctHeight>
+                </wp14:sizeRelV>
+              </wp:anchor>
+            </w:drawing>
+          </mc:Choice>
+          <mc:Fallback>
+            <w:pict>
+              <v:roundrect w14:anchorId="6EF88A06" id="Rectángulo: esquinas redondeadas 203" o:spid="_x0000_s1026" style="position:absolute;margin-left:21.25pt;margin-top:63.25pt;width:137.2pt;height:11.55pt;z-index:251687936;visibility:visible;mso-wrap-style:square;mso-height-percent:0;mso-wrap-distance-left:9pt;mso-wrap-distance-top:0;mso-wrap-distance-right:9pt;mso-wrap-distance-bottom:0;mso-position-horizontal:absolute;mso-position-horizontal-relative:text;mso-position-vertical:absolute;mso-position-vertical-relative:text;mso-height-percent:0;mso-height-relative:margin;v-text-anchor:middle" arcsize="10923f" o:gfxdata="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" filled="f" strokecolor="red" strokeweight="1pt">
+                <v:stroke joinstyle="miter"/>
+              </v:roundrect>
+            </w:pict>
+          </mc:Fallback>
+        </mc:AlternateContent>
+      </w:r>
+      <w:r>
+        <w:rPr>
+          <w:noProof/>
+        </w:rPr>
+        <w:drawing>
+          <wp:inline distT="0" distB="0" distL="0" distR="0" wp14:anchorId="565D7573" wp14:editId="65D45498">
+            <wp:extent cx="6391114" cy="2993366"/>
+            <wp:effectExtent l="133350" t="114300" r="124460" b="169545"/>
+            <wp:docPr id="202" name="Imagen 202"/>
+            <wp:cNvGraphicFramePr>
+              <a:graphicFrameLocks xmlns:a="http://schemas.openxmlformats.org/drawingml/2006/main" noChangeAspect="1"/>
+            </wp:cNvGraphicFramePr>
+            <a:graphic xmlns:a="http://schemas.openxmlformats.org/drawingml/2006/main">
+              <a:graphicData uri="http://schemas.openxmlformats.org/drawingml/2006/picture">
+                <pic:pic xmlns:pic="http://schemas.openxmlformats.org/drawingml/2006/picture">
+                  <pic:nvPicPr>
+                    <pic:cNvPr id="1" name=""/>
+                    <pic:cNvPicPr/>
+                  </pic:nvPicPr>
+                  <pic:blipFill rotWithShape="1">
+                    <a:blip r:embed="rId60"/>
+                    <a:srcRect t="12454" b="18948"/>
+                    <a:stretch/>
+                  </pic:blipFill>
+                  <pic:spPr bwMode="auto">
+                    <a:xfrm>
+                      <a:off x="0" y="0"/>
+                      <a:ext cx="6391275" cy="2993441"/>
+                    </a:xfrm>
+                    <a:prstGeom prst="rect">
+                      <a:avLst/>
+                    </a:prstGeom>
+                    <a:solidFill>
+                      <a:srgbClr val="FFFFFF">
+                        <a:shade val="85000"/>
+                      </a:srgbClr>
+                    </a:solidFill>
+                    <a:ln w="88900" cap="sq">
+                      <a:solidFill>
+                        <a:srgbClr val="FFFFFF"/>
+                      </a:solidFill>
+                      <a:miter lim="800000"/>
+                    </a:ln>
+                    <a:effectLst>
+                      <a:outerShdw blurRad="55000" dist="18000" dir="5400000" algn="tl" rotWithShape="0">
+                        <a:srgbClr val="000000">
+                          <a:alpha val="40000"/>
+                        </a:srgbClr>
+                      </a:outerShdw>
+                    </a:effectLst>
+                    <a:scene3d>
+                      <a:camera prst="orthographicFront"/>
+                      <a:lightRig rig="twoPt" dir="t">
+                        <a:rot lat="0" lon="0" rev="7200000"/>
+                      </a:lightRig>
+                    </a:scene3d>
+                    <a:sp3d>
+                      <a:bevelT w="25400" h="19050"/>
+                      <a:contourClr>
+                        <a:srgbClr val="FFFFFF"/>
+                      </a:contourClr>
+                    </a:sp3d>
+                    <a:extLst>
+                      <a:ext uri="{53640926-AAD7-44D8-BBD7-CCE9431645EC}">
+                        <a14:shadowObscured xmlns:a14="http://schemas.microsoft.com/office/drawing/2010/main"/>
+                      </a:ext>
+                    </a:extLst>
+                  </pic:spPr>
+                </pic:pic>
+              </a:graphicData>
+            </a:graphic>
+          </wp:inline>
+        </w:drawing>
+      </w:r>
+    </w:p>
+    <w:p>
+      <w:pPr>
+        <w:rPr>
+          <w:b/>
+          <w:bCs/>
+          <w:sz w:val="20"/>
+          <w:szCs w:val="20"/>
+        </w:rPr>
+      </w:pPr>
+      <w:r>
+        <w:rPr>
+          <w:noProof/>
+        </w:rPr>
+        <w:lastRenderedPageBreak/>
+        <w:drawing>
+          <wp:inline distT="0" distB="0" distL="0" distR="0" wp14:anchorId="3097212D" wp14:editId="26A4E969">
+            <wp:extent cx="6996023" cy="2130261"/>
+            <wp:effectExtent l="114300" t="114300" r="147955" b="137160"/>
+            <wp:docPr id="204" name="Imagen 204"/>
+            <wp:cNvGraphicFramePr>
+              <a:graphicFrameLocks xmlns:a="http://schemas.openxmlformats.org/drawingml/2006/main" noChangeAspect="1"/>
+            </wp:cNvGraphicFramePr>
+            <a:graphic xmlns:a="http://schemas.openxmlformats.org/drawingml/2006/main">
+              <a:graphicData uri="http://schemas.openxmlformats.org/drawingml/2006/picture">
+                <pic:pic xmlns:pic="http://schemas.openxmlformats.org/drawingml/2006/picture">
+                  <pic:nvPicPr>
+                    <pic:cNvPr id="1" name=""/>
+                    <pic:cNvPicPr/>
+                  </pic:nvPicPr>
+                  <pic:blipFill>
+                    <a:blip r:embed="rId61"/>
+                    <a:stretch>
+                      <a:fillRect/>
+                    </a:stretch>
+                  </pic:blipFill>
+                  <pic:spPr>
+                    <a:xfrm>
+                      <a:off x="0" y="0"/>
+                      <a:ext cx="7034863" cy="2142088"/>
+                    </a:xfrm>
+                    <a:prstGeom prst="rect">
+                      <a:avLst/>
+                    </a:prstGeom>
+                    <a:solidFill>
+                      <a:srgbClr val="FFFFFF">
+                        <a:shade val="85000"/>
+                      </a:srgbClr>
+                    </a:solidFill>
+                    <a:ln w="88900" cap="sq">
+                      <a:solidFill>
+                        <a:srgbClr val="FFFFFF"/>
+                      </a:solidFill>
+                      <a:miter lim="800000"/>
+                    </a:ln>
+                    <a:effectLst>
+                      <a:outerShdw blurRad="55000" dist="18000" dir="5400000" algn="tl" rotWithShape="0">
+                        <a:srgbClr val="000000">
+                          <a:alpha val="40000"/>
+                        </a:srgbClr>
+                      </a:outerShdw>
+                    </a:effectLst>
+                    <a:scene3d>
+                      <a:camera prst="orthographicFront"/>
+                      <a:lightRig rig="twoPt" dir="t">
+                        <a:rot lat="0" lon="0" rev="7200000"/>
+                      </a:lightRig>
+                    </a:scene3d>
+                    <a:sp3d>
+                      <a:bevelT w="25400" h="19050"/>
+                      <a:contourClr>
+                        <a:srgbClr val="FFFFFF"/>
+                      </a:contourClr>
+                    </a:sp3d>
+                  </pic:spPr>
+                </pic:pic>
+              </a:graphicData>
+            </a:graphic>
+          </wp:inline>
+        </w:drawing>
+      </w:r>
+    </w:p>
+    <w:p>
+      <w:pPr>
+        <w:rPr>
+          <w:b/>
+          <w:bCs/>
+          <w:sz w:val="20"/>
+          <w:szCs w:val="20"/>
+        </w:rPr>
+      </w:pPr>
+      <w:r>
+        <w:rPr>
+          <w:noProof/>
+        </w:rPr>
+        <w:drawing>
+          <wp:inline distT="0" distB="0" distL="0" distR="0" wp14:anchorId="3F0E5C25" wp14:editId="3C805F25">
+            <wp:extent cx="6683316" cy="2608412"/>
+            <wp:effectExtent l="114300" t="114300" r="99060" b="154305"/>
+            <wp:docPr id="205" name="Imagen 205"/>
+            <wp:cNvGraphicFramePr>
+              <a:graphicFrameLocks xmlns:a="http://schemas.openxmlformats.org/drawingml/2006/main" noChangeAspect="1"/>
+            </wp:cNvGraphicFramePr>
+            <a:graphic xmlns:a="http://schemas.openxmlformats.org/drawingml/2006/main">
+              <a:graphicData uri="http://schemas.openxmlformats.org/drawingml/2006/picture">
+                <pic:pic xmlns:pic="http://schemas.openxmlformats.org/drawingml/2006/picture">
+                  <pic:nvPicPr>
+                    <pic:cNvPr id="1" name=""/>
+                    <pic:cNvPicPr/>
+                  </pic:nvPicPr>
+                  <pic:blipFill>
+                    <a:blip r:embed="rId62"/>
+                    <a:stretch>
+                      <a:fillRect/>
+                    </a:stretch>
+                  </pic:blipFill>
+                  <pic:spPr>
+                    <a:xfrm>
+                      <a:off x="0" y="0"/>
+                      <a:ext cx="6693603" cy="2612427"/>
+                    </a:xfrm>
+                    <a:prstGeom prst="rect">
+                      <a:avLst/>
+                    </a:prstGeom>
+                    <a:solidFill>
+                      <a:srgbClr val="FFFFFF">
+                        <a:shade val="85000"/>
+                      </a:srgbClr>
+                    </a:solidFill>
+                    <a:ln w="88900" cap="sq">
+                      <a:solidFill>
+                        <a:srgbClr val="FFFFFF"/>
+                      </a:solidFill>
+                      <a:miter lim="800000"/>
+                    </a:ln>
+                    <a:effectLst>
+                      <a:outerShdw blurRad="55000" dist="18000" dir="5400000" algn="tl" rotWithShape="0">
+                        <a:srgbClr val="000000">
+                          <a:alpha val="40000"/>
+                        </a:srgbClr>
+                      </a:outerShdw>
+                    </a:effectLst>
+                    <a:scene3d>
+                      <a:camera prst="orthographicFront"/>
+                      <a:lightRig rig="twoPt" dir="t">
+                        <a:rot lat="0" lon="0" rev="7200000"/>
+                      </a:lightRig>
+                    </a:scene3d>
+                    <a:sp3d>
+                      <a:bevelT w="25400" h="19050"/>
+                      <a:contourClr>
+                        <a:srgbClr val="FFFFFF"/>
+                      </a:contourClr>
+                    </a:sp3d>
+                  </pic:spPr>
+                </pic:pic>
+              </a:graphicData>
+            </a:graphic>
+          </wp:inline>
+        </w:drawing>
+      </w:r>
     </w:p>
     <w:sectPr>
       <w:pgSz w:w="11906" w:h="16838"/>
-      <w:pgMar w:top="142" w:right="1274" w:bottom="426" w:left="567" w:header="708" w:footer="708" w:gutter="0"/>
+      <w:pgMar w:top="142" w:right="1274" w:bottom="284" w:left="567" w:header="708" w:footer="708" w:gutter="0"/>
       <w:cols w:space="708"/>
       <w:docGrid w:linePitch="360"/>
     </w:sectPr>

</xml_diff>

<commit_message>
Add Evaluar calidad de codigo con SonarCloud
</commit_message>
<xml_diff>
--- a/RetoBackend.docx
+++ b/RetoBackend.docx
@@ -1834,23 +1834,13 @@
                                 <w:szCs w:val="14"/>
                               </w:rPr>
                             </w:pPr>
-                            <w:proofErr w:type="spellStart"/>
                             <w:r>
                               <w:rPr>
                                 <w:rFonts w:ascii="Comic Sans MS" w:hAnsi="Comic Sans MS"/>
                                 <w:sz w:val="14"/>
                                 <w:szCs w:val="14"/>
                               </w:rPr>
-                              <w:t>PersonaId</w:t>
-                            </w:r>
-                            <w:proofErr w:type="spellEnd"/>
-                            <w:r>
-                              <w:rPr>
-                                <w:rFonts w:ascii="Comic Sans MS" w:hAnsi="Comic Sans MS"/>
-                                <w:sz w:val="14"/>
-                                <w:szCs w:val="14"/>
-                              </w:rPr>
-                              <w:t xml:space="preserve"> =&gt; 5</w:t>
+                              <w:t>PersonaId =&gt; 5</w:t>
                             </w:r>
                           </w:p>
                         </w:txbxContent>
@@ -1887,13 +1877,23 @@
                           <w:szCs w:val="14"/>
                         </w:rPr>
                       </w:pPr>
+                      <w:proofErr w:type="spellStart"/>
                       <w:r>
                         <w:rPr>
                           <w:rFonts w:ascii="Comic Sans MS" w:hAnsi="Comic Sans MS"/>
                           <w:sz w:val="14"/>
                           <w:szCs w:val="14"/>
                         </w:rPr>
-                        <w:t>PersonaId =&gt; 5</w:t>
+                        <w:t>PersonaId</w:t>
+                      </w:r>
+                      <w:proofErr w:type="spellEnd"/>
+                      <w:r>
+                        <w:rPr>
+                          <w:rFonts w:ascii="Comic Sans MS" w:hAnsi="Comic Sans MS"/>
+                          <w:sz w:val="14"/>
+                          <w:szCs w:val="14"/>
+                        </w:rPr>
+                        <w:t xml:space="preserve"> =&gt; 5</w:t>
                       </w:r>
                     </w:p>
                   </w:txbxContent>
@@ -2262,13 +2262,8 @@
                             <w:r>
                               <w:t xml:space="preserve">n Datos con </w:t>
                             </w:r>
-                            <w:proofErr w:type="spellStart"/>
                             <w:r>
-                              <w:t>PersonaId</w:t>
-                            </w:r>
-                            <w:proofErr w:type="spellEnd"/>
-                            <w:r>
-                              <w:t xml:space="preserve"> =&gt; 5</w:t>
+                              <w:t>PersonaId =&gt; 5</w:t>
                             </w:r>
                           </w:p>
                         </w:txbxContent>
@@ -2300,8 +2295,13 @@
                       <w:r>
                         <w:t xml:space="preserve">n Datos con </w:t>
                       </w:r>
+                      <w:proofErr w:type="spellStart"/>
                       <w:r>
-                        <w:t>PersonaId =&gt; 5</w:t>
+                        <w:t>PersonaId</w:t>
+                      </w:r>
+                      <w:proofErr w:type="spellEnd"/>
+                      <w:r>
+                        <w:t xml:space="preserve"> =&gt; 5</w:t>
                       </w:r>
                     </w:p>
                   </w:txbxContent>
@@ -7985,6 +7985,7 @@
         <w:rPr>
           <w:b/>
           <w:bCs/>
+          <w:noProof/>
           <w:sz w:val="20"/>
           <w:szCs w:val="20"/>
         </w:rPr>
@@ -8048,6 +8049,7 @@
         <w:rPr>
           <w:b/>
           <w:bCs/>
+          <w:noProof/>
           <w:sz w:val="20"/>
           <w:szCs w:val="20"/>
         </w:rPr>
@@ -8112,6 +8114,7 @@
         <w:rPr>
           <w:b/>
           <w:bCs/>
+          <w:noProof/>
           <w:sz w:val="20"/>
           <w:szCs w:val="20"/>
         </w:rPr>
@@ -8165,6 +8168,7 @@
         <w:rPr>
           <w:b/>
           <w:bCs/>
+          <w:noProof/>
           <w:sz w:val="20"/>
           <w:szCs w:val="20"/>
         </w:rPr>
@@ -8245,6 +8249,7 @@
         <w:rPr>
           <w:b/>
           <w:bCs/>
+          <w:noProof/>
           <w:sz w:val="20"/>
           <w:szCs w:val="20"/>
         </w:rPr>
@@ -8342,6 +8347,7 @@
         <w:rPr>
           <w:b/>
           <w:bCs/>
+          <w:noProof/>
           <w:sz w:val="20"/>
           <w:szCs w:val="20"/>
         </w:rPr>
@@ -8463,6 +8469,423 @@
                     <a:xfrm>
                       <a:off x="0" y="0"/>
                       <a:ext cx="6486397" cy="3152757"/>
+                    </a:xfrm>
+                    <a:prstGeom prst="rect">
+                      <a:avLst/>
+                    </a:prstGeom>
+                    <a:solidFill>
+                      <a:srgbClr val="FFFFFF">
+                        <a:shade val="85000"/>
+                      </a:srgbClr>
+                    </a:solidFill>
+                    <a:ln w="88900" cap="sq">
+                      <a:solidFill>
+                        <a:srgbClr val="FFFFFF"/>
+                      </a:solidFill>
+                      <a:miter lim="800000"/>
+                    </a:ln>
+                    <a:effectLst>
+                      <a:outerShdw blurRad="55000" dist="18000" dir="5400000" algn="tl" rotWithShape="0">
+                        <a:srgbClr val="000000">
+                          <a:alpha val="40000"/>
+                        </a:srgbClr>
+                      </a:outerShdw>
+                    </a:effectLst>
+                    <a:scene3d>
+                      <a:camera prst="orthographicFront"/>
+                      <a:lightRig rig="twoPt" dir="t">
+                        <a:rot lat="0" lon="0" rev="7200000"/>
+                      </a:lightRig>
+                    </a:scene3d>
+                    <a:sp3d>
+                      <a:bevelT w="25400" h="19050"/>
+                      <a:contourClr>
+                        <a:srgbClr val="FFFFFF"/>
+                      </a:contourClr>
+                    </a:sp3d>
+                  </pic:spPr>
+                </pic:pic>
+              </a:graphicData>
+            </a:graphic>
+          </wp:inline>
+        </w:drawing>
+      </w:r>
+    </w:p>
+    <w:p>
+      <w:pPr>
+        <w:rPr>
+          <w:b/>
+          <w:bCs/>
+          <w:sz w:val="20"/>
+          <w:szCs w:val="20"/>
+        </w:rPr>
+      </w:pPr>
+    </w:p>
+    <w:p>
+      <w:pPr>
+        <w:rPr>
+          <w:b/>
+          <w:bCs/>
+          <w:sz w:val="24"/>
+          <w:szCs w:val="24"/>
+        </w:rPr>
+      </w:pPr>
+      <w:r>
+        <w:rPr>
+          <w:b/>
+          <w:bCs/>
+          <w:sz w:val="24"/>
+          <w:szCs w:val="24"/>
+        </w:rPr>
+        <w:lastRenderedPageBreak/>
+        <w:t xml:space="preserve"> Evaluar calidad de </w:t>
+      </w:r>
+      <w:r>
+        <w:rPr>
+          <w:b/>
+          <w:bCs/>
+          <w:sz w:val="24"/>
+          <w:szCs w:val="24"/>
+        </w:rPr>
+        <w:t>código</w:t>
+      </w:r>
+      <w:r>
+        <w:rPr>
+          <w:b/>
+          <w:bCs/>
+          <w:sz w:val="24"/>
+          <w:szCs w:val="24"/>
+        </w:rPr>
+        <w:t xml:space="preserve"> con (</w:t>
+      </w:r>
+      <w:proofErr w:type="spellStart"/>
+      <w:r>
+        <w:rPr>
+          <w:b/>
+          <w:bCs/>
+          <w:sz w:val="24"/>
+          <w:szCs w:val="24"/>
+        </w:rPr>
+        <w:t>Sonarqube</w:t>
+      </w:r>
+      <w:proofErr w:type="spellEnd"/>
+      <w:r>
+        <w:rPr>
+          <w:b/>
+          <w:bCs/>
+          <w:sz w:val="24"/>
+          <w:szCs w:val="24"/>
+        </w:rPr>
+        <w:t xml:space="preserve">, </w:t>
+      </w:r>
+      <w:proofErr w:type="spellStart"/>
+      <w:r>
+        <w:rPr>
+          <w:b/>
+          <w:bCs/>
+          <w:sz w:val="24"/>
+          <w:szCs w:val="24"/>
+        </w:rPr>
+        <w:t>SonarCloud</w:t>
+      </w:r>
+      <w:proofErr w:type="spellEnd"/>
+      <w:r>
+        <w:rPr>
+          <w:b/>
+          <w:bCs/>
+          <w:sz w:val="24"/>
+          <w:szCs w:val="24"/>
+        </w:rPr>
+        <w:t>)</w:t>
+      </w:r>
+    </w:p>
+    <w:p>
+      <w:pPr>
+        <w:rPr>
+          <w:b/>
+          <w:bCs/>
+          <w:sz w:val="24"/>
+          <w:szCs w:val="24"/>
+        </w:rPr>
+      </w:pPr>
+      <w:r>
+        <w:rPr>
+          <w:noProof/>
+        </w:rPr>
+        <mc:AlternateContent>
+          <mc:Choice Requires="wps">
+            <w:drawing>
+              <wp:anchor distT="0" distB="0" distL="114300" distR="114300" simplePos="0" relativeHeight="251688960" behindDoc="0" locked="0" layoutInCell="1" allowOverlap="1" wp14:anchorId="2C6EF334" wp14:editId="46507B8E">
+                <wp:simplePos x="0" y="0"/>
+                <wp:positionH relativeFrom="column">
+                  <wp:posOffset>97155</wp:posOffset>
+                </wp:positionH>
+                <wp:positionV relativeFrom="paragraph">
+                  <wp:posOffset>90649</wp:posOffset>
+                </wp:positionV>
+                <wp:extent cx="905774" cy="388189"/>
+                <wp:effectExtent l="0" t="0" r="27940" b="12065"/>
+                <wp:wrapNone/>
+                <wp:docPr id="215" name="Rectángulo: esquinas redondeadas 215"/>
+                <wp:cNvGraphicFramePr/>
+                <a:graphic xmlns:a="http://schemas.openxmlformats.org/drawingml/2006/main">
+                  <a:graphicData uri="http://schemas.microsoft.com/office/word/2010/wordprocessingShape">
+                    <wps:wsp>
+                      <wps:cNvSpPr/>
+                      <wps:spPr>
+                        <a:xfrm>
+                          <a:off x="0" y="0"/>
+                          <a:ext cx="905774" cy="388189"/>
+                        </a:xfrm>
+                        <a:prstGeom prst="roundRect">
+                          <a:avLst/>
+                        </a:prstGeom>
+                        <a:noFill/>
+                        <a:ln>
+                          <a:solidFill>
+                            <a:srgbClr val="FF0000"/>
+                          </a:solidFill>
+                        </a:ln>
+                      </wps:spPr>
+                      <wps:style>
+                        <a:lnRef idx="2">
+                          <a:schemeClr val="accent1">
+                            <a:shade val="50000"/>
+                          </a:schemeClr>
+                        </a:lnRef>
+                        <a:fillRef idx="1">
+                          <a:schemeClr val="accent1"/>
+                        </a:fillRef>
+                        <a:effectRef idx="0">
+                          <a:schemeClr val="accent1"/>
+                        </a:effectRef>
+                        <a:fontRef idx="minor">
+                          <a:schemeClr val="lt1"/>
+                        </a:fontRef>
+                      </wps:style>
+                      <wps:bodyPr rot="0" spcFirstLastPara="0" vertOverflow="overflow" horzOverflow="overflow" vert="horz" wrap="square" lIns="91440" tIns="45720" rIns="91440" bIns="45720" numCol="1" spcCol="0" rtlCol="0" fromWordArt="0" anchor="ctr" anchorCtr="0" forceAA="0" compatLnSpc="1">
+                        <a:prstTxWarp prst="textNoShape">
+                          <a:avLst/>
+                        </a:prstTxWarp>
+                        <a:noAutofit/>
+                      </wps:bodyPr>
+                    </wps:wsp>
+                  </a:graphicData>
+                </a:graphic>
+              </wp:anchor>
+            </w:drawing>
+          </mc:Choice>
+          <mc:Fallback>
+            <w:pict>
+              <v:roundrect w14:anchorId="13D996E3" id="Rectángulo: esquinas redondeadas 215" o:spid="_x0000_s1026" style="position:absolute;margin-left:7.65pt;margin-top:7.15pt;width:71.3pt;height:30.55pt;z-index:251688960;visibility:visible;mso-wrap-style:square;mso-wrap-distance-left:9pt;mso-wrap-distance-top:0;mso-wrap-distance-right:9pt;mso-wrap-distance-bottom:0;mso-position-horizontal:absolute;mso-position-horizontal-relative:text;mso-position-vertical:absolute;mso-position-vertical-relative:text;v-text-anchor:middle" arcsize="10923f" o:gfxdata="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" filled="f" strokecolor="red" strokeweight="1pt">
+                <v:stroke joinstyle="miter"/>
+              </v:roundrect>
+            </w:pict>
+          </mc:Fallback>
+        </mc:AlternateContent>
+      </w:r>
+      <w:r>
+        <w:rPr>
+          <w:noProof/>
+        </w:rPr>
+        <w:drawing>
+          <wp:inline distT="0" distB="0" distL="0" distR="0" wp14:anchorId="032A476C" wp14:editId="47FB3AF4">
+            <wp:extent cx="6185140" cy="2924499"/>
+            <wp:effectExtent l="133350" t="114300" r="120650" b="161925"/>
+            <wp:docPr id="214" name="Imagen 214"/>
+            <wp:cNvGraphicFramePr>
+              <a:graphicFrameLocks xmlns:a="http://schemas.openxmlformats.org/drawingml/2006/main" noChangeAspect="1"/>
+            </wp:cNvGraphicFramePr>
+            <a:graphic xmlns:a="http://schemas.openxmlformats.org/drawingml/2006/main">
+              <a:graphicData uri="http://schemas.openxmlformats.org/drawingml/2006/picture">
+                <pic:pic xmlns:pic="http://schemas.openxmlformats.org/drawingml/2006/picture">
+                  <pic:nvPicPr>
+                    <pic:cNvPr id="0" name="Picture 1"/>
+                    <pic:cNvPicPr>
+                      <a:picLocks noChangeAspect="1" noChangeArrowheads="1"/>
+                    </pic:cNvPicPr>
+                  </pic:nvPicPr>
+                  <pic:blipFill>
+                    <a:blip r:embed="rId74">
+                      <a:extLst>
+                        <a:ext uri="{28A0092B-C50C-407E-A947-70E740481C1C}">
+                          <a14:useLocalDpi xmlns:a14="http://schemas.microsoft.com/office/drawing/2010/main" val="0"/>
+                        </a:ext>
+                      </a:extLst>
+                    </a:blip>
+                    <a:srcRect/>
+                    <a:stretch>
+                      <a:fillRect/>
+                    </a:stretch>
+                  </pic:blipFill>
+                  <pic:spPr bwMode="auto">
+                    <a:xfrm>
+                      <a:off x="0" y="0"/>
+                      <a:ext cx="6190500" cy="2927033"/>
+                    </a:xfrm>
+                    <a:prstGeom prst="rect">
+                      <a:avLst/>
+                    </a:prstGeom>
+                    <a:solidFill>
+                      <a:srgbClr val="FFFFFF">
+                        <a:shade val="85000"/>
+                      </a:srgbClr>
+                    </a:solidFill>
+                    <a:ln w="88900" cap="sq">
+                      <a:solidFill>
+                        <a:srgbClr val="FFFFFF"/>
+                      </a:solidFill>
+                      <a:miter lim="800000"/>
+                    </a:ln>
+                    <a:effectLst>
+                      <a:outerShdw blurRad="55000" dist="18000" dir="5400000" algn="tl" rotWithShape="0">
+                        <a:srgbClr val="000000">
+                          <a:alpha val="40000"/>
+                        </a:srgbClr>
+                      </a:outerShdw>
+                    </a:effectLst>
+                    <a:scene3d>
+                      <a:camera prst="orthographicFront"/>
+                      <a:lightRig rig="twoPt" dir="t">
+                        <a:rot lat="0" lon="0" rev="7200000"/>
+                      </a:lightRig>
+                    </a:scene3d>
+                    <a:sp3d>
+                      <a:bevelT w="25400" h="19050"/>
+                      <a:contourClr>
+                        <a:srgbClr val="FFFFFF"/>
+                      </a:contourClr>
+                    </a:sp3d>
+                  </pic:spPr>
+                </pic:pic>
+              </a:graphicData>
+            </a:graphic>
+          </wp:inline>
+        </w:drawing>
+      </w:r>
+    </w:p>
+    <w:p>
+      <w:pPr>
+        <w:rPr>
+          <w:b/>
+          <w:bCs/>
+          <w:sz w:val="24"/>
+          <w:szCs w:val="24"/>
+        </w:rPr>
+      </w:pPr>
+      <w:r>
+        <w:rPr>
+          <w:noProof/>
+        </w:rPr>
+        <w:drawing>
+          <wp:inline distT="0" distB="0" distL="0" distR="0" wp14:anchorId="1F54F630" wp14:editId="662A2F5F">
+            <wp:extent cx="6112175" cy="2507615"/>
+            <wp:effectExtent l="133350" t="114300" r="136525" b="159385"/>
+            <wp:docPr id="216" name="Imagen 216"/>
+            <wp:cNvGraphicFramePr>
+              <a:graphicFrameLocks xmlns:a="http://schemas.openxmlformats.org/drawingml/2006/main" noChangeAspect="1"/>
+            </wp:cNvGraphicFramePr>
+            <a:graphic xmlns:a="http://schemas.openxmlformats.org/drawingml/2006/main">
+              <a:graphicData uri="http://schemas.openxmlformats.org/drawingml/2006/picture">
+                <pic:pic xmlns:pic="http://schemas.openxmlformats.org/drawingml/2006/picture">
+                  <pic:nvPicPr>
+                    <pic:cNvPr id="1" name=""/>
+                    <pic:cNvPicPr/>
+                  </pic:nvPicPr>
+                  <pic:blipFill>
+                    <a:blip r:embed="rId75"/>
+                    <a:stretch>
+                      <a:fillRect/>
+                    </a:stretch>
+                  </pic:blipFill>
+                  <pic:spPr>
+                    <a:xfrm>
+                      <a:off x="0" y="0"/>
+                      <a:ext cx="6122247" cy="2511747"/>
+                    </a:xfrm>
+                    <a:prstGeom prst="rect">
+                      <a:avLst/>
+                    </a:prstGeom>
+                    <a:solidFill>
+                      <a:srgbClr val="FFFFFF">
+                        <a:shade val="85000"/>
+                      </a:srgbClr>
+                    </a:solidFill>
+                    <a:ln w="88900" cap="sq">
+                      <a:solidFill>
+                        <a:srgbClr val="FFFFFF"/>
+                      </a:solidFill>
+                      <a:miter lim="800000"/>
+                    </a:ln>
+                    <a:effectLst>
+                      <a:outerShdw blurRad="55000" dist="18000" dir="5400000" algn="tl" rotWithShape="0">
+                        <a:srgbClr val="000000">
+                          <a:alpha val="40000"/>
+                        </a:srgbClr>
+                      </a:outerShdw>
+                    </a:effectLst>
+                    <a:scene3d>
+                      <a:camera prst="orthographicFront"/>
+                      <a:lightRig rig="twoPt" dir="t">
+                        <a:rot lat="0" lon="0" rev="7200000"/>
+                      </a:lightRig>
+                    </a:scene3d>
+                    <a:sp3d>
+                      <a:bevelT w="25400" h="19050"/>
+                      <a:contourClr>
+                        <a:srgbClr val="FFFFFF"/>
+                      </a:contourClr>
+                    </a:sp3d>
+                  </pic:spPr>
+                </pic:pic>
+              </a:graphicData>
+            </a:graphic>
+          </wp:inline>
+        </w:drawing>
+      </w:r>
+    </w:p>
+    <w:p>
+      <w:pPr>
+        <w:rPr>
+          <w:b/>
+          <w:bCs/>
+          <w:sz w:val="24"/>
+          <w:szCs w:val="24"/>
+        </w:rPr>
+      </w:pPr>
+      <w:r>
+        <w:rPr>
+          <w:b/>
+          <w:bCs/>
+          <w:noProof/>
+          <w:sz w:val="24"/>
+          <w:szCs w:val="24"/>
+        </w:rPr>
+        <w:drawing>
+          <wp:inline distT="0" distB="0" distL="0" distR="0" wp14:anchorId="03D2A2D0" wp14:editId="236B093C">
+            <wp:extent cx="6059805" cy="3631145"/>
+            <wp:effectExtent l="133350" t="114300" r="131445" b="160020"/>
+            <wp:docPr id="219" name="Imagen 219"/>
+            <wp:cNvGraphicFramePr>
+              <a:graphicFrameLocks xmlns:a="http://schemas.openxmlformats.org/drawingml/2006/main" noChangeAspect="1"/>
+            </wp:cNvGraphicFramePr>
+            <a:graphic xmlns:a="http://schemas.openxmlformats.org/drawingml/2006/main">
+              <a:graphicData uri="http://schemas.openxmlformats.org/drawingml/2006/picture">
+                <pic:pic xmlns:pic="http://schemas.openxmlformats.org/drawingml/2006/picture">
+                  <pic:nvPicPr>
+                    <pic:cNvPr id="1" name=""/>
+                    <pic:cNvPicPr/>
+                  </pic:nvPicPr>
+                  <pic:blipFill>
+                    <a:blip r:embed="rId76"/>
+                    <a:stretch>
+                      <a:fillRect/>
+                    </a:stretch>
+                  </pic:blipFill>
+                  <pic:spPr>
+                    <a:xfrm>
+                      <a:off x="0" y="0"/>
+                      <a:ext cx="6069113" cy="3636722"/>
                     </a:xfrm>
                     <a:prstGeom prst="rect">
                       <a:avLst/>

</xml_diff>